<commit_message>
new files versions updated
</commit_message>
<xml_diff>
--- a/Fake Resume.docx
+++ b/Fake Resume.docx
@@ -31,17 +31,8 @@
           <w:sz w:val="23"/>
           <w:szCs w:val="23"/>
         </w:rPr>
-        <w:t>1 Beaver Stadium, University Park, PA 16802</w:t>
-      </w:r>
-    </w:p>
-    <w:p>
-      <w:pPr>
-        <w:jc w:val="center"/>
-        <w:rPr>
-          <w:sz w:val="23"/>
-          <w:szCs w:val="23"/>
-        </w:rPr>
-      </w:pPr>
+        <w:t xml:space="preserve">University Park, PA | </w:t>
+      </w:r>
       <w:r>
         <w:rPr>
           <w:sz w:val="23"/>
@@ -447,7 +438,14 @@
           <w:sz w:val="23"/>
           <w:szCs w:val="23"/>
         </w:rPr>
-        <w:t xml:space="preserve"> July 2023</w:t>
+        <w:t xml:space="preserve"> July 202</w:t>
+      </w:r>
+      <w:r>
+        <w:rPr>
+          <w:sz w:val="23"/>
+          <w:szCs w:val="23"/>
+        </w:rPr>
+        <w:t>4</w:t>
       </w:r>
     </w:p>
     <w:p>
@@ -715,7 +713,17 @@
           <w:sz w:val="23"/>
           <w:szCs w:val="23"/>
         </w:rPr>
-        <w:t>2023</w:t>
+        <w:t>202</w:t>
+      </w:r>
+      <w:r>
+        <w:rPr>
+          <w:b w:val="0"/>
+          <w:bCs w:val="0"/>
+          <w:iCs/>
+          <w:sz w:val="23"/>
+          <w:szCs w:val="23"/>
+        </w:rPr>
+        <w:t>4</w:t>
       </w:r>
     </w:p>
     <w:p>
@@ -745,7 +753,14 @@
           <w:sz w:val="23"/>
           <w:szCs w:val="23"/>
         </w:rPr>
-        <w:t>1)</w:t>
+        <w:t>2</w:t>
+      </w:r>
+      <w:r>
+        <w:rPr>
+          <w:sz w:val="23"/>
+          <w:szCs w:val="23"/>
+        </w:rPr>
+        <w:t>)</w:t>
       </w:r>
     </w:p>
     <w:p>
@@ -796,7 +811,21 @@
           <w:sz w:val="23"/>
           <w:szCs w:val="23"/>
         </w:rPr>
-        <w:t xml:space="preserve"> – August 2021)</w:t>
+        <w:t xml:space="preserve"> – August 202</w:t>
+      </w:r>
+      <w:r>
+        <w:rPr>
+          <w:sz w:val="23"/>
+          <w:szCs w:val="23"/>
+        </w:rPr>
+        <w:t>2</w:t>
+      </w:r>
+      <w:r>
+        <w:rPr>
+          <w:sz w:val="23"/>
+          <w:szCs w:val="23"/>
+        </w:rPr>
+        <w:t>)</w:t>
       </w:r>
     </w:p>
     <w:p>
@@ -810,30 +839,125 @@
           <w:tab w:val="clear" w:pos="360"/>
         </w:tabs>
         <w:rPr>
-          <w:sz w:val="23"/>
-          <w:szCs w:val="23"/>
-        </w:rPr>
-      </w:pPr>
-      <w:r>
-        <w:rPr>
-          <w:sz w:val="23"/>
-          <w:szCs w:val="23"/>
-        </w:rPr>
-        <w:t>Coursework: EECS 4</w:t>
-      </w:r>
-      <w:r>
-        <w:rPr>
-          <w:sz w:val="23"/>
-          <w:szCs w:val="23"/>
-        </w:rPr>
-        <w:t>27</w:t>
-      </w:r>
-      <w:r>
-        <w:rPr>
-          <w:sz w:val="23"/>
-          <w:szCs w:val="23"/>
-        </w:rPr>
-        <w:t xml:space="preserve"> (VLSI Design)</w:t>
+          <w:bCs/>
+          <w:sz w:val="23"/>
+          <w:szCs w:val="23"/>
+        </w:rPr>
+      </w:pPr>
+      <w:r>
+        <w:rPr>
+          <w:sz w:val="23"/>
+          <w:szCs w:val="23"/>
+        </w:rPr>
+        <w:t>Course</w:t>
+      </w:r>
+      <w:r>
+        <w:rPr>
+          <w:sz w:val="23"/>
+          <w:szCs w:val="23"/>
+        </w:rPr>
+        <w:t>s</w:t>
+      </w:r>
+      <w:r>
+        <w:rPr>
+          <w:sz w:val="23"/>
+          <w:szCs w:val="23"/>
+        </w:rPr>
+        <w:t xml:space="preserve">: </w:t>
+      </w:r>
+      <w:r>
+        <w:rPr>
+          <w:sz w:val="23"/>
+          <w:szCs w:val="23"/>
+        </w:rPr>
+        <w:t>EE 432: RF &amp; Microwave Engineering</w:t>
+      </w:r>
+      <w:r>
+        <w:rPr>
+          <w:sz w:val="23"/>
+          <w:szCs w:val="23"/>
+        </w:rPr>
+        <w:tab/>
+      </w:r>
+      <w:r>
+        <w:rPr>
+          <w:sz w:val="23"/>
+          <w:szCs w:val="23"/>
+        </w:rPr>
+        <w:t xml:space="preserve">          </w:t>
+      </w:r>
+      <w:r>
+        <w:rPr>
+          <w:sz w:val="23"/>
+          <w:szCs w:val="23"/>
+        </w:rPr>
+        <w:t>EE</w:t>
+      </w:r>
+      <w:r>
+        <w:rPr>
+          <w:sz w:val="23"/>
+          <w:szCs w:val="23"/>
+        </w:rPr>
+        <w:t xml:space="preserve"> 438: Antenna Engineering</w:t>
+      </w:r>
+    </w:p>
+    <w:p>
+      <w:pPr>
+        <w:pStyle w:val="NoSpacing"/>
+        <w:rPr>
+          <w:bCs/>
+          <w:sz w:val="23"/>
+          <w:szCs w:val="23"/>
+        </w:rPr>
+      </w:pPr>
+      <w:r>
+        <w:rPr>
+          <w:sz w:val="23"/>
+          <w:szCs w:val="23"/>
+        </w:rPr>
+        <w:t xml:space="preserve">                     </w:t>
+      </w:r>
+      <w:r>
+        <w:rPr>
+          <w:sz w:val="23"/>
+          <w:szCs w:val="23"/>
+        </w:rPr>
+        <w:t xml:space="preserve">EE 466: Intro to </w:t>
+      </w:r>
+      <w:r>
+        <w:rPr>
+          <w:sz w:val="23"/>
+          <w:szCs w:val="23"/>
+        </w:rPr>
+        <w:t>Software</w:t>
+      </w:r>
+      <w:r>
+        <w:rPr>
+          <w:sz w:val="23"/>
+          <w:szCs w:val="23"/>
+        </w:rPr>
+        <w:t>-Defi</w:t>
+      </w:r>
+      <w:r>
+        <w:rPr>
+          <w:sz w:val="23"/>
+          <w:szCs w:val="23"/>
+        </w:rPr>
+        <w:t>n</w:t>
+      </w:r>
+      <w:r>
+        <w:rPr>
+          <w:sz w:val="23"/>
+          <w:szCs w:val="23"/>
+        </w:rPr>
+        <w:t>ed Radio</w:t>
+      </w:r>
+      <w:r>
+        <w:rPr>
+          <w:sz w:val="23"/>
+          <w:szCs w:val="23"/>
+        </w:rPr>
+        <w:t xml:space="preserve">s        </w:t>
       </w:r>
       <w:r>
         <w:rPr>
@@ -847,35 +971,7 @@
           <w:sz w:val="23"/>
           <w:szCs w:val="23"/>
         </w:rPr>
-        <w:t xml:space="preserve"> </w:t>
-      </w:r>
-      <w:r>
-        <w:rPr>
-          <w:sz w:val="23"/>
-          <w:szCs w:val="23"/>
-        </w:rPr>
-        <w:t xml:space="preserve">                     </w:t>
-      </w:r>
-      <w:r>
-        <w:rPr>
-          <w:sz w:val="23"/>
-          <w:szCs w:val="23"/>
-        </w:rPr>
-        <w:t xml:space="preserve">  </w:t>
-      </w:r>
-      <w:r>
-        <w:rPr>
-          <w:sz w:val="23"/>
-          <w:szCs w:val="23"/>
-        </w:rPr>
-        <w:t>EECS 461 (Embedded Control System</w:t>
-      </w:r>
-      <w:r>
-        <w:rPr>
-          <w:sz w:val="23"/>
-          <w:szCs w:val="23"/>
-        </w:rPr>
-        <w:t>s)</w:t>
+        <w:t>EE 474: Satellite Communications Systems</w:t>
       </w:r>
     </w:p>
     <w:p>
@@ -883,141 +979,96 @@
         <w:pStyle w:val="NoSpacing"/>
         <w:ind w:left="360"/>
         <w:rPr>
-          <w:sz w:val="23"/>
-          <w:szCs w:val="23"/>
-        </w:rPr>
-      </w:pPr>
-      <w:r>
-        <w:rPr>
-          <w:sz w:val="23"/>
-          <w:szCs w:val="23"/>
-        </w:rPr>
-        <w:t xml:space="preserve">                      </w:t>
-      </w:r>
-      <w:r>
-        <w:rPr>
-          <w:sz w:val="23"/>
-          <w:szCs w:val="23"/>
-        </w:rPr>
-        <w:t>EECS 398 (Software Defined Radio)</w:t>
-      </w:r>
-      <w:r>
-        <w:rPr>
-          <w:sz w:val="23"/>
-          <w:szCs w:val="23"/>
-        </w:rPr>
-        <w:t xml:space="preserve">     </w:t>
-      </w:r>
-      <w:r>
-        <w:rPr>
-          <w:sz w:val="23"/>
-          <w:szCs w:val="23"/>
-        </w:rPr>
-        <w:t xml:space="preserve">  </w:t>
-      </w:r>
-      <w:r>
-        <w:rPr>
-          <w:sz w:val="23"/>
-          <w:szCs w:val="23"/>
-        </w:rPr>
-        <w:t>EECS 442 (Computer Vision)</w:t>
-      </w:r>
-    </w:p>
-    <w:p>
-      <w:pPr>
+          <w:bCs/>
+          <w:sz w:val="23"/>
+          <w:szCs w:val="23"/>
+        </w:rPr>
+      </w:pPr>
+    </w:p>
+    <w:p>
+      <w:pPr>
+        <w:pStyle w:val="NoSpacing"/>
+        <w:rPr>
+          <w:b/>
+          <w:bCs/>
+          <w:sz w:val="23"/>
+          <w:szCs w:val="23"/>
+          <w:u w:val="single"/>
+        </w:rPr>
+      </w:pPr>
+      <w:r>
+        <w:rPr>
+          <w:b/>
+          <w:bCs/>
+          <w:sz w:val="23"/>
+          <w:szCs w:val="23"/>
+          <w:u w:val="single"/>
+        </w:rPr>
+        <w:t>EXPERIENCE_____________                                                       ____                                        ______</w:t>
+      </w:r>
+    </w:p>
+    <w:p>
+      <w:pPr>
+        <w:pStyle w:val="NoSpacing"/>
+        <w:rPr>
+          <w:b/>
+          <w:bCs/>
+          <w:sz w:val="23"/>
+          <w:szCs w:val="23"/>
+        </w:rPr>
+      </w:pPr>
+      <w:r>
+        <w:rPr>
+          <w:b/>
+          <w:bCs/>
+          <w:sz w:val="23"/>
+          <w:szCs w:val="23"/>
+        </w:rPr>
+        <w:t xml:space="preserve">INITECH                               </w:t>
+      </w:r>
+      <w:r>
+        <w:rPr>
+          <w:b/>
+          <w:bCs/>
+          <w:sz w:val="23"/>
+          <w:szCs w:val="23"/>
+        </w:rPr>
+        <w:t xml:space="preserve">                                                                               </w:t>
+      </w:r>
+      <w:r>
+        <w:rPr>
+          <w:b/>
+          <w:bCs/>
+          <w:sz w:val="23"/>
+          <w:szCs w:val="23"/>
+        </w:rPr>
+        <w:t xml:space="preserve">              </w:t>
+      </w:r>
+      <w:r>
+        <w:rPr>
+          <w:b/>
+          <w:bCs/>
+          <w:sz w:val="23"/>
+          <w:szCs w:val="23"/>
+        </w:rPr>
+        <w:t xml:space="preserve"> </w:t>
+      </w:r>
+      <w:r>
+        <w:rPr>
+          <w:b/>
+          <w:bCs/>
+          <w:sz w:val="23"/>
+          <w:szCs w:val="23"/>
+        </w:rPr>
+        <w:t xml:space="preserve">      Austin, TX</w:t>
+      </w:r>
+    </w:p>
+    <w:p>
+      <w:pPr>
+        <w:tabs>
+          <w:tab w:val="right" w:pos="9630"/>
+        </w:tabs>
         <w:spacing w:after="40"/>
-        <w:jc w:val="both"/>
-        <w:rPr>
-          <w:bCs/>
-          <w:sz w:val="23"/>
-          <w:szCs w:val="23"/>
-        </w:rPr>
-      </w:pPr>
-    </w:p>
-    <w:p>
-      <w:pPr>
-        <w:pStyle w:val="NoSpacing"/>
-        <w:rPr>
-          <w:b/>
-          <w:bCs/>
-          <w:sz w:val="23"/>
-          <w:szCs w:val="23"/>
-          <w:u w:val="single"/>
-        </w:rPr>
-      </w:pPr>
-      <w:r>
-        <w:rPr>
-          <w:b/>
-          <w:bCs/>
-          <w:sz w:val="23"/>
-          <w:szCs w:val="23"/>
-          <w:u w:val="single"/>
-        </w:rPr>
-        <w:t>EXPERIENCE_____________                                                       ____                                        ______</w:t>
-      </w:r>
-    </w:p>
-    <w:p>
-      <w:pPr>
-        <w:pStyle w:val="NoSpacing"/>
-        <w:rPr>
-          <w:b/>
-          <w:bCs/>
-          <w:sz w:val="23"/>
-          <w:szCs w:val="23"/>
-        </w:rPr>
-      </w:pPr>
-      <w:r>
-        <w:rPr>
-          <w:b/>
-          <w:bCs/>
-          <w:sz w:val="23"/>
-          <w:szCs w:val="23"/>
-        </w:rPr>
-        <w:t xml:space="preserve">INITECH                               </w:t>
-      </w:r>
-      <w:r>
-        <w:rPr>
-          <w:b/>
-          <w:bCs/>
-          <w:sz w:val="23"/>
-          <w:szCs w:val="23"/>
-        </w:rPr>
-        <w:t xml:space="preserve">                                                                               </w:t>
-      </w:r>
-      <w:r>
-        <w:rPr>
-          <w:b/>
-          <w:bCs/>
-          <w:sz w:val="23"/>
-          <w:szCs w:val="23"/>
-        </w:rPr>
-        <w:t xml:space="preserve">              </w:t>
-      </w:r>
-      <w:r>
-        <w:rPr>
-          <w:b/>
-          <w:bCs/>
-          <w:sz w:val="23"/>
-          <w:szCs w:val="23"/>
-        </w:rPr>
-        <w:t xml:space="preserve"> </w:t>
-      </w:r>
-      <w:r>
-        <w:rPr>
-          <w:b/>
-          <w:bCs/>
-          <w:sz w:val="23"/>
-          <w:szCs w:val="23"/>
-        </w:rPr>
-        <w:t xml:space="preserve">      Austin, TX</w:t>
-      </w:r>
-    </w:p>
-    <w:p>
-      <w:pPr>
-        <w:tabs>
-          <w:tab w:val="right" w:pos="9630"/>
-        </w:tabs>
-        <w:spacing w:after="40"/>
         <w:rPr>
           <w:iCs/>
           <w:sz w:val="23"/>
@@ -1056,7 +1107,7 @@
           <w:sz w:val="23"/>
           <w:szCs w:val="23"/>
         </w:rPr>
-        <w:t>2022</w:t>
+        <w:t>202</w:t>
       </w:r>
       <w:r>
         <w:rPr>
@@ -1064,6 +1115,14 @@
           <w:sz w:val="23"/>
           <w:szCs w:val="23"/>
         </w:rPr>
+        <w:t>3</w:t>
+      </w:r>
+      <w:r>
+        <w:rPr>
+          <w:iCs/>
+          <w:sz w:val="23"/>
+          <w:szCs w:val="23"/>
+        </w:rPr>
         <w:t xml:space="preserve"> – August </w:t>
       </w:r>
       <w:r>
@@ -1072,7 +1131,15 @@
           <w:sz w:val="23"/>
           <w:szCs w:val="23"/>
         </w:rPr>
-        <w:t>2022</w:t>
+        <w:t>202</w:t>
+      </w:r>
+      <w:r>
+        <w:rPr>
+          <w:iCs/>
+          <w:sz w:val="23"/>
+          <w:szCs w:val="23"/>
+        </w:rPr>
+        <w:t>3</w:t>
       </w:r>
     </w:p>
     <w:p>
@@ -1420,7 +1487,7 @@
           <w:sz w:val="23"/>
           <w:szCs w:val="23"/>
         </w:rPr>
-        <w:t>1</w:t>
+        <w:t>2</w:t>
       </w:r>
       <w:r>
         <w:rPr>
@@ -1452,7 +1519,7 @@
           <w:sz w:val="23"/>
           <w:szCs w:val="23"/>
         </w:rPr>
-        <w:t>1</w:t>
+        <w:t>2</w:t>
       </w:r>
     </w:p>
     <w:p>
@@ -1521,7 +1588,21 @@
           <w:sz w:val="23"/>
           <w:szCs w:val="23"/>
         </w:rPr>
-        <w:t xml:space="preserve">Identified multiple causes of the Dementor issues on campus, leading to a 20% reduction in Dementor sightings and 10% reduction in Patronus </w:t>
+        <w:t xml:space="preserve">Identified </w:t>
+      </w:r>
+      <w:r>
+        <w:rPr>
+          <w:sz w:val="23"/>
+          <w:szCs w:val="23"/>
+        </w:rPr>
+        <w:t xml:space="preserve">and resolved </w:t>
+      </w:r>
+      <w:r>
+        <w:rPr>
+          <w:sz w:val="23"/>
+          <w:szCs w:val="23"/>
+        </w:rPr>
+        <w:t xml:space="preserve">multiple causes of the Dementor issues on campus, leading to a 20% reduction in Dementor sightings and 10% reduction in Patronus </w:t>
       </w:r>
       <w:r>
         <w:rPr>
@@ -1632,7 +1713,7 @@
           <w:sz w:val="23"/>
           <w:szCs w:val="23"/>
         </w:rPr>
-        <w:t>2020</w:t>
+        <w:t>202</w:t>
       </w:r>
       <w:r>
         <w:rPr>
@@ -1640,6 +1721,14 @@
           <w:sz w:val="23"/>
           <w:szCs w:val="23"/>
         </w:rPr>
+        <w:t>1</w:t>
+      </w:r>
+      <w:r>
+        <w:rPr>
+          <w:iCs/>
+          <w:sz w:val="23"/>
+          <w:szCs w:val="23"/>
+        </w:rPr>
         <w:t xml:space="preserve"> – </w:t>
       </w:r>
       <w:r>
@@ -1664,7 +1753,15 @@
           <w:sz w:val="23"/>
           <w:szCs w:val="23"/>
         </w:rPr>
-        <w:t>2020</w:t>
+        <w:t>202</w:t>
+      </w:r>
+      <w:r>
+        <w:rPr>
+          <w:iCs/>
+          <w:sz w:val="23"/>
+          <w:szCs w:val="23"/>
+        </w:rPr>
+        <w:t>1</w:t>
       </w:r>
     </w:p>
     <w:p>
@@ -1859,24 +1956,66 @@
           <w:sz w:val="23"/>
           <w:szCs w:val="23"/>
         </w:rPr>
-        <w:t>: Networking Chair (Jan 2022 – May 2022), Secretary (May 2022 – Present)</w:t>
-      </w:r>
-    </w:p>
-    <w:p>
-      <w:pPr>
-        <w:rPr>
-          <w:sz w:val="23"/>
-          <w:szCs w:val="23"/>
-        </w:rPr>
-      </w:pPr>
-      <w:r>
-        <w:rPr>
-          <w:b/>
-          <w:bCs/>
-          <w:sz w:val="23"/>
-          <w:szCs w:val="23"/>
-        </w:rPr>
-        <w:t>Formula SAE</w:t>
+        <w:t>: Networking Chair (</w:t>
+      </w:r>
+      <w:r>
+        <w:rPr>
+          <w:sz w:val="23"/>
+          <w:szCs w:val="23"/>
+        </w:rPr>
+        <w:t>May 2022</w:t>
+      </w:r>
+      <w:r>
+        <w:rPr>
+          <w:sz w:val="23"/>
+          <w:szCs w:val="23"/>
+        </w:rPr>
+        <w:t xml:space="preserve"> – May 202</w:t>
+      </w:r>
+      <w:r>
+        <w:rPr>
+          <w:sz w:val="23"/>
+          <w:szCs w:val="23"/>
+        </w:rPr>
+        <w:t>3</w:t>
+      </w:r>
+      <w:r>
+        <w:rPr>
+          <w:sz w:val="23"/>
+          <w:szCs w:val="23"/>
+        </w:rPr>
+        <w:t>), Secretary (May 202</w:t>
+      </w:r>
+      <w:r>
+        <w:rPr>
+          <w:sz w:val="23"/>
+          <w:szCs w:val="23"/>
+        </w:rPr>
+        <w:t>3</w:t>
+      </w:r>
+      <w:r>
+        <w:rPr>
+          <w:sz w:val="23"/>
+          <w:szCs w:val="23"/>
+        </w:rPr>
+        <w:t xml:space="preserve"> – Present)</w:t>
+      </w:r>
+    </w:p>
+    <w:p>
+      <w:pPr>
+        <w:rPr>
+          <w:sz w:val="23"/>
+          <w:szCs w:val="23"/>
+        </w:rPr>
+      </w:pPr>
+      <w:r>
+        <w:rPr>
+          <w:b/>
+          <w:bCs/>
+          <w:sz w:val="23"/>
+          <w:szCs w:val="23"/>
+        </w:rPr>
+        <w:t>Penn State Football Team</w:t>
       </w:r>
       <w:r>
         <w:rPr>
@@ -1890,63 +2029,56 @@
           <w:sz w:val="23"/>
           <w:szCs w:val="23"/>
         </w:rPr>
-        <w:t xml:space="preserve">Member (2021 </w:t>
-      </w:r>
-      <w:r>
-        <w:rPr>
-          <w:sz w:val="23"/>
-          <w:szCs w:val="23"/>
-        </w:rPr>
-        <w:t>– Present)</w:t>
-      </w:r>
-    </w:p>
-    <w:p>
-      <w:pPr>
-        <w:rPr>
-          <w:sz w:val="23"/>
-          <w:szCs w:val="23"/>
-        </w:rPr>
-      </w:pPr>
-      <w:r>
-        <w:rPr>
-          <w:b/>
-          <w:bCs/>
-          <w:sz w:val="23"/>
-          <w:szCs w:val="23"/>
-        </w:rPr>
-        <w:t xml:space="preserve">Intramural </w:t>
-      </w:r>
-      <w:r>
-        <w:rPr>
-          <w:b/>
-          <w:bCs/>
-          <w:sz w:val="23"/>
-          <w:szCs w:val="23"/>
-        </w:rPr>
-        <w:t>Quidditch</w:t>
-      </w:r>
-      <w:r>
-        <w:rPr>
-          <w:b/>
-          <w:bCs/>
-          <w:sz w:val="23"/>
-          <w:szCs w:val="23"/>
-        </w:rPr>
-        <w:t xml:space="preserve"> Team</w:t>
-      </w:r>
-      <w:r>
-        <w:rPr>
-          <w:sz w:val="23"/>
-          <w:szCs w:val="23"/>
-        </w:rPr>
-        <w:t xml:space="preserve">: Keeper (2020 – </w:t>
-      </w:r>
-      <w:r>
-        <w:rPr>
-          <w:sz w:val="23"/>
-          <w:szCs w:val="23"/>
-        </w:rPr>
-        <w:t>2021</w:t>
+        <w:t>Touchdown</w:t>
+      </w:r>
+      <w:r>
+        <w:rPr>
+          <w:sz w:val="23"/>
+          <w:szCs w:val="23"/>
+        </w:rPr>
+        <w:t xml:space="preserve"> Dance </w:t>
+      </w:r>
+      <w:r>
+        <w:rPr>
+          <w:sz w:val="23"/>
+          <w:szCs w:val="23"/>
+        </w:rPr>
+        <w:t>Coordinator</w:t>
+      </w:r>
+      <w:r>
+        <w:rPr>
+          <w:sz w:val="23"/>
+          <w:szCs w:val="23"/>
+        </w:rPr>
+        <w:t xml:space="preserve"> (</w:t>
+      </w:r>
+      <w:r>
+        <w:rPr>
+          <w:sz w:val="23"/>
+          <w:szCs w:val="23"/>
+        </w:rPr>
+        <w:t>202</w:t>
+      </w:r>
+      <w:r>
+        <w:rPr>
+          <w:sz w:val="23"/>
+          <w:szCs w:val="23"/>
+        </w:rPr>
+        <w:t>2</w:t>
+      </w:r>
+      <w:r>
+        <w:rPr>
+          <w:sz w:val="23"/>
+          <w:szCs w:val="23"/>
+        </w:rPr>
+        <w:t xml:space="preserve"> – </w:t>
+      </w:r>
+      <w:r>
+        <w:rPr>
+          <w:sz w:val="23"/>
+          <w:szCs w:val="23"/>
+        </w:rPr>
+        <w:t>Present</w:t>
       </w:r>
       <w:r>
         <w:rPr>

</xml_diff>